<commit_message>
First version of second weekly report
</commit_message>
<xml_diff>
--- a/reference documents/tests/Cahier de recette fonctionnelle - Site Web.docx
+++ b/reference documents/tests/Cahier de recette fonctionnelle - Site Web.docx
@@ -32,6 +32,261 @@
         <w:t>Site Web</w:t>
       </w:r>
     </w:p>
+    <w:p>
+      <w:r>
+        <w:br w:type="page"/>
+      </w:r>
+    </w:p>
+    <w:p>
+      <w:pPr>
+        <w:pStyle w:val="Titre1"/>
+      </w:pPr>
+      <w:r>
+        <w:lastRenderedPageBreak/>
+        <w:t>Historique du document</w:t>
+      </w:r>
+    </w:p>
+    <w:tbl>
+      <w:tblPr>
+        <w:tblStyle w:val="Grilledutableau"/>
+        <w:tblW w:w="0" w:type="auto"/>
+        <w:jc w:val="center"/>
+        <w:tblLook w:val="04A0"/>
+      </w:tblPr>
+      <w:tblGrid>
+        <w:gridCol w:w="2303"/>
+        <w:gridCol w:w="2069"/>
+        <w:gridCol w:w="2421"/>
+        <w:gridCol w:w="2495"/>
+      </w:tblGrid>
+      <w:tr>
+        <w:trPr>
+          <w:jc w:val="center"/>
+        </w:trPr>
+        <w:tc>
+          <w:tcPr>
+            <w:tcW w:w="2303" w:type="dxa"/>
+            <w:shd w:val="clear" w:color="auto" w:fill="BFBFBF" w:themeFill="background1" w:themeFillShade="BF"/>
+            <w:vAlign w:val="center"/>
+          </w:tcPr>
+          <w:p>
+            <w:pPr>
+              <w:jc w:val="center"/>
+              <w:rPr>
+                <w:b/>
+              </w:rPr>
+            </w:pPr>
+            <w:r>
+              <w:rPr>
+                <w:b/>
+              </w:rPr>
+              <w:t>Version</w:t>
+            </w:r>
+          </w:p>
+        </w:tc>
+        <w:tc>
+          <w:tcPr>
+            <w:tcW w:w="2069" w:type="dxa"/>
+            <w:shd w:val="clear" w:color="auto" w:fill="BFBFBF" w:themeFill="background1" w:themeFillShade="BF"/>
+            <w:vAlign w:val="center"/>
+          </w:tcPr>
+          <w:p>
+            <w:pPr>
+              <w:jc w:val="center"/>
+              <w:rPr>
+                <w:b/>
+              </w:rPr>
+            </w:pPr>
+            <w:r>
+              <w:rPr>
+                <w:b/>
+              </w:rPr>
+              <w:t>Date</w:t>
+            </w:r>
+          </w:p>
+        </w:tc>
+        <w:tc>
+          <w:tcPr>
+            <w:tcW w:w="2421" w:type="dxa"/>
+            <w:shd w:val="clear" w:color="auto" w:fill="BFBFBF" w:themeFill="background1" w:themeFillShade="BF"/>
+            <w:vAlign w:val="center"/>
+          </w:tcPr>
+          <w:p>
+            <w:pPr>
+              <w:jc w:val="center"/>
+              <w:rPr>
+                <w:b/>
+              </w:rPr>
+            </w:pPr>
+            <w:r>
+              <w:rPr>
+                <w:b/>
+              </w:rPr>
+              <w:t>Auteur</w:t>
+            </w:r>
+          </w:p>
+        </w:tc>
+        <w:tc>
+          <w:tcPr>
+            <w:tcW w:w="2495" w:type="dxa"/>
+            <w:shd w:val="clear" w:color="auto" w:fill="BFBFBF" w:themeFill="background1" w:themeFillShade="BF"/>
+            <w:vAlign w:val="center"/>
+          </w:tcPr>
+          <w:p>
+            <w:pPr>
+              <w:jc w:val="center"/>
+              <w:rPr>
+                <w:b/>
+              </w:rPr>
+            </w:pPr>
+            <w:r>
+              <w:rPr>
+                <w:b/>
+              </w:rPr>
+              <w:t>Modifications apportées</w:t>
+            </w:r>
+          </w:p>
+        </w:tc>
+      </w:tr>
+      <w:tr>
+        <w:trPr>
+          <w:jc w:val="center"/>
+        </w:trPr>
+        <w:tc>
+          <w:tcPr>
+            <w:tcW w:w="2303" w:type="dxa"/>
+            <w:vAlign w:val="center"/>
+          </w:tcPr>
+          <w:p>
+            <w:pPr>
+              <w:jc w:val="center"/>
+            </w:pPr>
+            <w:r>
+              <w:t>1.0</w:t>
+            </w:r>
+          </w:p>
+        </w:tc>
+        <w:tc>
+          <w:tcPr>
+            <w:tcW w:w="2069" w:type="dxa"/>
+            <w:vAlign w:val="center"/>
+          </w:tcPr>
+          <w:p>
+            <w:pPr>
+              <w:jc w:val="center"/>
+            </w:pPr>
+            <w:r>
+              <w:t>10</w:t>
+            </w:r>
+            <w:r>
+              <w:t>/10/2016</w:t>
+            </w:r>
+          </w:p>
+        </w:tc>
+        <w:tc>
+          <w:tcPr>
+            <w:tcW w:w="2421" w:type="dxa"/>
+            <w:vAlign w:val="center"/>
+          </w:tcPr>
+          <w:p>
+            <w:pPr>
+              <w:jc w:val="center"/>
+            </w:pPr>
+            <w:r>
+              <w:t>Romain Chautemps</w:t>
+            </w:r>
+          </w:p>
+        </w:tc>
+        <w:tc>
+          <w:tcPr>
+            <w:tcW w:w="2495" w:type="dxa"/>
+            <w:vAlign w:val="center"/>
+          </w:tcPr>
+          <w:p>
+            <w:pPr>
+              <w:jc w:val="center"/>
+            </w:pPr>
+            <w:r>
+              <w:t>Création du document</w:t>
+            </w:r>
+          </w:p>
+        </w:tc>
+      </w:tr>
+      <w:tr>
+        <w:trPr>
+          <w:jc w:val="center"/>
+        </w:trPr>
+        <w:tc>
+          <w:tcPr>
+            <w:tcW w:w="2303" w:type="dxa"/>
+            <w:vAlign w:val="center"/>
+          </w:tcPr>
+          <w:p>
+            <w:pPr>
+              <w:jc w:val="center"/>
+            </w:pPr>
+          </w:p>
+        </w:tc>
+        <w:tc>
+          <w:tcPr>
+            <w:tcW w:w="2069" w:type="dxa"/>
+            <w:vAlign w:val="center"/>
+          </w:tcPr>
+          <w:p>
+            <w:pPr>
+              <w:jc w:val="center"/>
+            </w:pPr>
+          </w:p>
+        </w:tc>
+        <w:tc>
+          <w:tcPr>
+            <w:tcW w:w="2421" w:type="dxa"/>
+            <w:vAlign w:val="center"/>
+          </w:tcPr>
+          <w:p>
+            <w:pPr>
+              <w:jc w:val="center"/>
+            </w:pPr>
+          </w:p>
+        </w:tc>
+        <w:tc>
+          <w:tcPr>
+            <w:tcW w:w="2495" w:type="dxa"/>
+            <w:vAlign w:val="center"/>
+          </w:tcPr>
+          <w:p>
+            <w:pPr>
+              <w:jc w:val="center"/>
+            </w:pPr>
+          </w:p>
+        </w:tc>
+      </w:tr>
+    </w:tbl>
+    <w:p/>
+    <w:p>
+      <w:r>
+        <w:br w:type="page"/>
+      </w:r>
+    </w:p>
+    <w:p>
+      <w:pPr>
+        <w:pStyle w:val="Titre1"/>
+      </w:pPr>
+      <w:r>
+        <w:lastRenderedPageBreak/>
+        <w:t>I - Contextualisation de la recette fonctionnelle</w:t>
+      </w:r>
+    </w:p>
+    <w:p/>
+    <w:p>
+      <w:pPr>
+        <w:pStyle w:val="Titre1"/>
+      </w:pPr>
+      <w:r>
+        <w:t>II - Fonctionnalités à tester</w:t>
+      </w:r>
+    </w:p>
+    <w:p/>
     <w:sectPr>
       <w:pgSz w:w="11906" w:h="16838"/>
       <w:pgMar w:top="1417" w:right="1417" w:bottom="1417" w:left="1417" w:header="708" w:footer="708" w:gutter="0"/>
@@ -203,6 +458,29 @@
     <w:qFormat/>
     <w:rsid w:val="00284F02"/>
   </w:style>
+  <w:style w:type="paragraph" w:styleId="Titre1">
+    <w:name w:val="heading 1"/>
+    <w:basedOn w:val="Normal"/>
+    <w:next w:val="Normal"/>
+    <w:link w:val="Titre1Car"/>
+    <w:uiPriority w:val="9"/>
+    <w:qFormat/>
+    <w:rsid w:val="00971000"/>
+    <w:pPr>
+      <w:keepNext/>
+      <w:keepLines/>
+      <w:spacing w:before="480" w:after="0"/>
+      <w:outlineLvl w:val="0"/>
+    </w:pPr>
+    <w:rPr>
+      <w:rFonts w:asciiTheme="majorHAnsi" w:eastAsiaTheme="majorEastAsia" w:hAnsiTheme="majorHAnsi" w:cstheme="majorBidi"/>
+      <w:b/>
+      <w:bCs/>
+      <w:color w:val="365F91" w:themeColor="accent1" w:themeShade="BF"/>
+      <w:sz w:val="28"/>
+      <w:szCs w:val="28"/>
+    </w:rPr>
+  </w:style>
   <w:style w:type="character" w:default="1" w:styleId="Policepardfaut">
     <w:name w:val="Default Paragraph Font"/>
     <w:uiPriority w:val="1"/>
@@ -269,6 +547,47 @@
       <w:sz w:val="52"/>
       <w:szCs w:val="52"/>
     </w:rPr>
+  </w:style>
+  <w:style w:type="character" w:customStyle="1" w:styleId="Titre1Car">
+    <w:name w:val="Titre 1 Car"/>
+    <w:basedOn w:val="Policepardfaut"/>
+    <w:link w:val="Titre1"/>
+    <w:uiPriority w:val="9"/>
+    <w:rsid w:val="00971000"/>
+    <w:rPr>
+      <w:rFonts w:asciiTheme="majorHAnsi" w:eastAsiaTheme="majorEastAsia" w:hAnsiTheme="majorHAnsi" w:cstheme="majorBidi"/>
+      <w:b/>
+      <w:bCs/>
+      <w:color w:val="365F91" w:themeColor="accent1" w:themeShade="BF"/>
+      <w:sz w:val="28"/>
+      <w:szCs w:val="28"/>
+    </w:rPr>
+  </w:style>
+  <w:style w:type="table" w:styleId="Grilledutableau">
+    <w:name w:val="Table Grid"/>
+    <w:basedOn w:val="TableauNormal"/>
+    <w:uiPriority w:val="59"/>
+    <w:rsid w:val="00971000"/>
+    <w:pPr>
+      <w:spacing w:after="0" w:line="240" w:lineRule="auto"/>
+    </w:pPr>
+    <w:tblPr>
+      <w:tblInd w:w="0" w:type="dxa"/>
+      <w:tblBorders>
+        <w:top w:val="single" w:sz="4" w:space="0" w:color="auto"/>
+        <w:left w:val="single" w:sz="4" w:space="0" w:color="auto"/>
+        <w:bottom w:val="single" w:sz="4" w:space="0" w:color="auto"/>
+        <w:right w:val="single" w:sz="4" w:space="0" w:color="auto"/>
+        <w:insideH w:val="single" w:sz="4" w:space="0" w:color="auto"/>
+        <w:insideV w:val="single" w:sz="4" w:space="0" w:color="auto"/>
+      </w:tblBorders>
+      <w:tblCellMar>
+        <w:top w:w="0" w:type="dxa"/>
+        <w:left w:w="108" w:type="dxa"/>
+        <w:bottom w:w="0" w:type="dxa"/>
+        <w:right w:w="108" w:type="dxa"/>
+      </w:tblCellMar>
+    </w:tblPr>
   </w:style>
 </w:styles>
 </file>

</xml_diff>